<commit_message>
fix cppLR2 in main
</commit_message>
<xml_diff>
--- a/cppLR2/отчёт.docx
+++ b/cppLR2/отчёт.docx
@@ -644,10 +644,12 @@
       <w:r>
         <w:rPr>
           <w:rFonts w:ascii="Times New Roman" w:hAnsi="Times New Roman" w:cs="Times New Roman"/>
-          <w:sz w:val="28"/>
-          <w:szCs w:val="28"/>
-        </w:rPr>
-        <w:t>Классы</w:t>
+          <w:b w:val="0"/>
+          <w:bCs w:val="0"/>
+          <w:sz w:val="28"/>
+          <w:szCs w:val="28"/>
+        </w:rPr>
+        <w:t>Наследование</w:t>
       </w:r>
     </w:p>
     <w:p>
@@ -677,23 +679,7 @@
           <w:sz w:val="28"/>
           <w:szCs w:val="28"/>
         </w:rPr>
-        <w:t>изучить базовые понятия (классы, подклассы и методы</w:t>
-      </w:r>
-      <w:r>
-        <w:rPr>
-          <w:rFonts w:ascii="Times New Roman" w:hAnsi="Times New Roman" w:cs="Times New Roman"/>
-          <w:sz w:val="28"/>
-          <w:szCs w:val="28"/>
-        </w:rPr>
-        <w:t>)</w:t>
-      </w:r>
-      <w:r>
-        <w:rPr>
-          <w:rFonts w:ascii="Times New Roman" w:hAnsi="Times New Roman" w:cs="Times New Roman"/>
-          <w:sz w:val="28"/>
-          <w:szCs w:val="28"/>
-        </w:rPr>
-        <w:t xml:space="preserve"> Реализовать фундаментальные принципы объектно-ориентированного программирования.</w:t>
+        <w:t>изучить базовые понятия наследования и виртуальных методов. Реализовать фундаментальные принципы объектно-ориентированного программирования.</w:t>
       </w:r>
     </w:p>
     <w:p>
@@ -745,78 +731,95 @@
     </w:p>
     <w:p>
       <w:pPr>
-        <w:spacing w:after="0" w:line="360" w:lineRule="auto"/>
+        <w:shd w:val="clear" w:color="auto" w:fill="FFFFFF" w:themeFill="background1"/>
+        <w:spacing w:before="0" w:beforeAutospacing="off" w:after="240" w:afterAutospacing="off"/>
         <w:ind w:left="-20" w:right="-20"/>
-        <w:jc w:val="left"/>
-        <w:rPr>
-          <w:rFonts w:ascii="Times New Roman" w:hAnsi="Times New Roman" w:eastAsia="Times New Roman" w:cs="Times New Roman"/>
-          <w:b w:val="0"/>
-          <w:bCs w:val="0"/>
-          <w:i w:val="0"/>
-          <w:iCs w:val="0"/>
-          <w:caps w:val="0"/>
-          <w:smallCaps w:val="0"/>
-          <w:noProof w:val="0"/>
-          <w:color w:val="1A1A1A"/>
-          <w:sz w:val="28"/>
-          <w:szCs w:val="28"/>
-          <w:lang w:val="ru-RU"/>
-        </w:rPr>
-      </w:pPr>
-      <w:r>
-        <w:rPr>
-          <w:rFonts w:ascii="Times New Roman" w:hAnsi="Times New Roman" w:eastAsia="Times New Roman" w:cs="Times New Roman"/>
-          <w:b w:val="0"/>
-          <w:bCs w:val="0"/>
-          <w:i w:val="0"/>
-          <w:iCs w:val="0"/>
-          <w:caps w:val="0"/>
-          <w:smallCaps w:val="0"/>
-          <w:noProof w:val="0"/>
-          <w:color w:val="1A1A1A"/>
-          <w:sz w:val="28"/>
-          <w:szCs w:val="28"/>
-          <w:lang w:val="ru-RU"/>
-        </w:rPr>
-        <w:t>Описать класс, реализующий тип данных «вещественная матрица» и работу с ними. Класс должен реализовывать следующие операции над</w:t>
-      </w:r>
-    </w:p>
-    <w:p>
-      <w:pPr>
-        <w:spacing w:after="0" w:line="360" w:lineRule="auto"/>
-        <w:ind w:left="-20" w:right="-20"/>
-        <w:jc w:val="left"/>
-        <w:rPr>
-          <w:rFonts w:ascii="Times New Roman" w:hAnsi="Times New Roman" w:eastAsia="Times New Roman" w:cs="Times New Roman"/>
-          <w:b w:val="0"/>
-          <w:bCs w:val="0"/>
-          <w:i w:val="0"/>
-          <w:iCs w:val="0"/>
-          <w:caps w:val="0"/>
-          <w:smallCaps w:val="0"/>
-          <w:noProof w:val="0"/>
-          <w:color w:val="1A1A1A"/>
-          <w:sz w:val="28"/>
-          <w:szCs w:val="28"/>
-          <w:lang w:val="ru-RU"/>
-        </w:rPr>
-      </w:pPr>
-      <w:r>
-        <w:rPr>
-          <w:rFonts w:ascii="Times New Roman" w:hAnsi="Times New Roman" w:eastAsia="Times New Roman" w:cs="Times New Roman"/>
-          <w:b w:val="0"/>
-          <w:bCs w:val="0"/>
-          <w:i w:val="0"/>
-          <w:iCs w:val="0"/>
-          <w:caps w:val="0"/>
-          <w:smallCaps w:val="0"/>
-          <w:noProof w:val="0"/>
-          <w:color w:val="1A1A1A"/>
-          <w:sz w:val="28"/>
-          <w:szCs w:val="28"/>
-          <w:lang w:val="ru-RU"/>
-        </w:rPr>
-        <w:t>матрицами:</w:t>
+        <w:jc w:val="both"/>
+      </w:pPr>
+      <w:r>
+        <w:rPr>
+          <w:rFonts w:ascii="system-ui" w:hAnsi="system-ui" w:eastAsia="system-ui" w:cs="system-ui"/>
+          <w:b w:val="0"/>
+          <w:bCs w:val="0"/>
+          <w:i w:val="0"/>
+          <w:iCs w:val="0"/>
+          <w:caps w:val="0"/>
+          <w:smallCaps w:val="0"/>
+          <w:noProof w:val="0"/>
+          <w:color w:val="1F2328"/>
+          <w:sz w:val="24"/>
+          <w:szCs w:val="24"/>
+          <w:lang w:val="ru-RU"/>
+        </w:rPr>
+        <w:t xml:space="preserve">Описать классы </w:t>
+      </w:r>
+      <w:r>
+        <w:rPr>
+          <w:rFonts w:ascii="Menlo" w:hAnsi="Menlo" w:eastAsia="Menlo" w:cs="Menlo"/>
+          <w:b w:val="0"/>
+          <w:bCs w:val="0"/>
+          <w:i w:val="0"/>
+          <w:iCs w:val="0"/>
+          <w:caps w:val="0"/>
+          <w:smallCaps w:val="0"/>
+          <w:noProof w:val="0"/>
+          <w:color w:val="1F2328"/>
+          <w:sz w:val="20"/>
+          <w:szCs w:val="20"/>
+          <w:lang w:val="ru-RU"/>
+        </w:rPr>
+        <w:t>Triangle</w:t>
+      </w:r>
+      <w:r>
+        <w:rPr>
+          <w:rFonts w:ascii="system-ui" w:hAnsi="system-ui" w:eastAsia="system-ui" w:cs="system-ui"/>
+          <w:b w:val="0"/>
+          <w:bCs w:val="0"/>
+          <w:i w:val="0"/>
+          <w:iCs w:val="0"/>
+          <w:caps w:val="0"/>
+          <w:smallCaps w:val="0"/>
+          <w:noProof w:val="0"/>
+          <w:color w:val="1F2328"/>
+          <w:sz w:val="24"/>
+          <w:szCs w:val="24"/>
+          <w:lang w:val="ru-RU"/>
+        </w:rPr>
+        <w:t xml:space="preserve"> и </w:t>
+      </w:r>
+      <w:r>
+        <w:rPr>
+          <w:rFonts w:ascii="Menlo" w:hAnsi="Menlo" w:eastAsia="Menlo" w:cs="Menlo"/>
+          <w:b w:val="0"/>
+          <w:bCs w:val="0"/>
+          <w:i w:val="0"/>
+          <w:iCs w:val="0"/>
+          <w:caps w:val="0"/>
+          <w:smallCaps w:val="0"/>
+          <w:noProof w:val="0"/>
+          <w:color w:val="1F2328"/>
+          <w:sz w:val="20"/>
+          <w:szCs w:val="20"/>
+          <w:lang w:val="ru-RU"/>
+        </w:rPr>
+        <w:t>Tetragon</w:t>
+      </w:r>
+      <w:r>
+        <w:rPr>
+          <w:rFonts w:ascii="system-ui" w:hAnsi="system-ui" w:eastAsia="system-ui" w:cs="system-ui"/>
+          <w:b w:val="0"/>
+          <w:bCs w:val="0"/>
+          <w:i w:val="0"/>
+          <w:iCs w:val="0"/>
+          <w:caps w:val="0"/>
+          <w:smallCaps w:val="0"/>
+          <w:noProof w:val="0"/>
+          <w:color w:val="1F2328"/>
+          <w:sz w:val="24"/>
+          <w:szCs w:val="24"/>
+          <w:lang w:val="ru-RU"/>
+        </w:rPr>
+        <w:t>. Классы должны включать в себя следующие методы:</w:t>
       </w:r>
     </w:p>
     <w:p>
@@ -824,81 +827,57 @@
         <w:pStyle w:val="ListParagraph"/>
         <w:numPr>
           <w:ilvl w:val="0"/>
-          <w:numId w:val="1"/>
+          <w:numId w:val="3"/>
         </w:numPr>
-        <w:spacing w:after="0" w:line="360" w:lineRule="auto"/>
-        <w:ind w:right="-20"/>
-        <w:jc w:val="left"/>
-        <w:rPr>
-          <w:rFonts w:ascii="Times New Roman" w:hAnsi="Times New Roman" w:eastAsia="Times New Roman" w:cs="Times New Roman"/>
-          <w:b w:val="0"/>
-          <w:bCs w:val="0"/>
-          <w:i w:val="0"/>
-          <w:iCs w:val="0"/>
-          <w:caps w:val="0"/>
-          <w:smallCaps w:val="0"/>
-          <w:noProof w:val="0"/>
-          <w:color w:val="1A1A1A"/>
-          <w:sz w:val="28"/>
-          <w:szCs w:val="28"/>
-          <w:lang w:val="ru-RU"/>
-        </w:rPr>
-      </w:pPr>
-      <w:r>
-        <w:rPr>
-          <w:rFonts w:ascii="Times New Roman" w:hAnsi="Times New Roman" w:eastAsia="Times New Roman" w:cs="Times New Roman"/>
-          <w:b w:val="0"/>
-          <w:bCs w:val="0"/>
-          <w:i w:val="0"/>
-          <w:iCs w:val="0"/>
-          <w:caps w:val="0"/>
-          <w:smallCaps w:val="0"/>
-          <w:noProof w:val="0"/>
-          <w:color w:val="1A1A1A"/>
-          <w:sz w:val="28"/>
-          <w:szCs w:val="28"/>
-          <w:lang w:val="ru-RU"/>
-        </w:rPr>
-        <w:t>сложение, вычитание, умножение, деление (+, –, *, /) (умножение и</w:t>
-      </w:r>
-    </w:p>
-    <w:p>
-      <w:pPr>
-        <w:pStyle w:val="a"/>
-        <w:spacing w:after="0" w:line="360" w:lineRule="auto"/>
-        <w:ind w:left="0" w:right="-20"/>
-        <w:jc w:val="left"/>
-        <w:rPr>
-          <w:rFonts w:ascii="Times New Roman" w:hAnsi="Times New Roman" w:eastAsia="Times New Roman" w:cs="Times New Roman"/>
-          <w:b w:val="0"/>
-          <w:bCs w:val="0"/>
-          <w:i w:val="0"/>
-          <w:iCs w:val="0"/>
-          <w:caps w:val="0"/>
-          <w:smallCaps w:val="0"/>
-          <w:noProof w:val="0"/>
-          <w:color w:val="1A1A1A"/>
-          <w:sz w:val="28"/>
-          <w:szCs w:val="28"/>
-          <w:lang w:val="ru-RU"/>
-        </w:rPr>
-      </w:pPr>
-      <w:r>
-        <w:rPr>
-          <w:rFonts w:ascii="Times New Roman" w:hAnsi="Times New Roman" w:eastAsia="Times New Roman" w:cs="Times New Roman"/>
-          <w:b w:val="0"/>
-          <w:bCs w:val="0"/>
-          <w:i w:val="0"/>
-          <w:iCs w:val="0"/>
-          <w:caps w:val="0"/>
-          <w:smallCaps w:val="0"/>
-          <w:noProof w:val="0"/>
-          <w:color w:val="1A1A1A"/>
-          <w:sz w:val="28"/>
-          <w:szCs w:val="28"/>
-          <w:lang w:val="ru-RU"/>
-        </w:rPr>
-        <w:t>деление как на другую матрицу, так и на число);</w:t>
+        <w:spacing w:before="0" w:beforeAutospacing="off" w:after="0" w:afterAutospacing="off"/>
+        <w:jc w:val="both"/>
+        <w:rPr>
+          <w:rFonts w:ascii="system-ui" w:hAnsi="system-ui" w:eastAsia="system-ui" w:cs="system-ui"/>
+          <w:b w:val="0"/>
+          <w:bCs w:val="0"/>
+          <w:i w:val="0"/>
+          <w:iCs w:val="0"/>
+          <w:caps w:val="0"/>
+          <w:smallCaps w:val="0"/>
+          <w:noProof w:val="0"/>
+          <w:color w:val="1F2328"/>
+          <w:sz w:val="24"/>
+          <w:szCs w:val="24"/>
+          <w:lang w:val="ru-RU"/>
+        </w:rPr>
+      </w:pPr>
+      <w:r>
+        <w:rPr>
+          <w:rStyle w:val="Стиль2Char"/>
+          <w:noProof w:val="0"/>
+          <w:lang w:val="ru-RU"/>
+        </w:rPr>
+        <w:t>isIntersect</w:t>
+      </w:r>
+      <w:r>
+        <w:rPr>
+          <w:rStyle w:val="Стиль2Char"/>
+          <w:noProof w:val="0"/>
+          <w:lang w:val="ru-RU"/>
+        </w:rPr>
+        <w:t xml:space="preserve"> </w:t>
+      </w:r>
+      <w:r>
+        <w:rPr>
+          <w:rFonts w:ascii="system-ui" w:hAnsi="system-ui" w:eastAsia="system-ui" w:cs="system-ui"/>
+          <w:b w:val="0"/>
+          <w:bCs w:val="0"/>
+          <w:i w:val="0"/>
+          <w:iCs w:val="0"/>
+          <w:caps w:val="0"/>
+          <w:smallCaps w:val="0"/>
+          <w:noProof w:val="0"/>
+          <w:color w:val="1F2328"/>
+          <w:sz w:val="24"/>
+          <w:szCs w:val="24"/>
+          <w:lang w:val="ru-RU"/>
+        </w:rPr>
+        <w:t>- проверка на пересечение с другим многоугольником</w:t>
       </w:r>
     </w:p>
     <w:p>
@@ -906,416 +885,139 @@
         <w:pStyle w:val="ListParagraph"/>
         <w:numPr>
           <w:ilvl w:val="0"/>
-          <w:numId w:val="1"/>
+          <w:numId w:val="3"/>
         </w:numPr>
-        <w:spacing w:after="0" w:line="360" w:lineRule="auto"/>
-        <w:ind w:right="-20"/>
-        <w:jc w:val="left"/>
-        <w:rPr>
-          <w:rFonts w:ascii="Times New Roman" w:hAnsi="Times New Roman" w:eastAsia="Times New Roman" w:cs="Times New Roman"/>
-          <w:b w:val="0"/>
-          <w:bCs w:val="0"/>
-          <w:i w:val="0"/>
-          <w:iCs w:val="0"/>
-          <w:caps w:val="0"/>
-          <w:smallCaps w:val="0"/>
-          <w:noProof w:val="0"/>
-          <w:color w:val="1A1A1A"/>
-          <w:sz w:val="28"/>
-          <w:szCs w:val="28"/>
-          <w:lang w:val="ru-RU"/>
-        </w:rPr>
-      </w:pPr>
-      <w:r>
-        <w:rPr>
-          <w:rFonts w:ascii="Times New Roman" w:hAnsi="Times New Roman" w:eastAsia="Times New Roman" w:cs="Times New Roman"/>
-          <w:b w:val="0"/>
-          <w:bCs w:val="0"/>
-          <w:i w:val="0"/>
-          <w:iCs w:val="0"/>
-          <w:caps w:val="0"/>
-          <w:smallCaps w:val="0"/>
-          <w:noProof w:val="0"/>
-          <w:color w:val="1A1A1A"/>
-          <w:sz w:val="28"/>
-          <w:szCs w:val="28"/>
-          <w:lang w:val="ru-RU"/>
-        </w:rPr>
-        <w:t>комбинированные операции присваивания (+=, –=, *=, /=);</w:t>
-      </w:r>
-    </w:p>
-    <w:p>
-      <w:pPr>
-        <w:pStyle w:val="ListParagraph"/>
-        <w:numPr>
-          <w:ilvl w:val="0"/>
-          <w:numId w:val="1"/>
-        </w:numPr>
-        <w:spacing w:after="0" w:line="360" w:lineRule="auto"/>
-        <w:ind w:right="-20"/>
-        <w:jc w:val="left"/>
-        <w:rPr>
-          <w:rFonts w:ascii="Times New Roman" w:hAnsi="Times New Roman" w:eastAsia="Times New Roman" w:cs="Times New Roman"/>
-          <w:b w:val="0"/>
-          <w:bCs w:val="0"/>
-          <w:i w:val="0"/>
-          <w:iCs w:val="0"/>
-          <w:caps w:val="0"/>
-          <w:smallCaps w:val="0"/>
-          <w:noProof w:val="0"/>
-          <w:color w:val="1A1A1A"/>
-          <w:sz w:val="28"/>
-          <w:szCs w:val="28"/>
-          <w:lang w:val="ru-RU"/>
-        </w:rPr>
-      </w:pPr>
-      <w:r>
-        <w:rPr>
-          <w:rFonts w:ascii="Times New Roman" w:hAnsi="Times New Roman" w:eastAsia="Times New Roman" w:cs="Times New Roman"/>
-          <w:b w:val="0"/>
-          <w:bCs w:val="0"/>
-          <w:i w:val="0"/>
-          <w:iCs w:val="0"/>
-          <w:caps w:val="0"/>
-          <w:smallCaps w:val="0"/>
-          <w:noProof w:val="0"/>
-          <w:color w:val="1A1A1A"/>
-          <w:sz w:val="28"/>
-          <w:szCs w:val="28"/>
-          <w:lang w:val="ru-RU"/>
-        </w:rPr>
-        <w:t>операции сравнения на равенство (неравенство);</w:t>
-      </w:r>
-    </w:p>
-    <w:p>
-      <w:pPr>
-        <w:pStyle w:val="ListParagraph"/>
-        <w:numPr>
-          <w:ilvl w:val="0"/>
-          <w:numId w:val="1"/>
-        </w:numPr>
-        <w:spacing w:after="0" w:line="360" w:lineRule="auto"/>
-        <w:ind w:right="-20"/>
-        <w:jc w:val="left"/>
-        <w:rPr>
-          <w:rFonts w:ascii="Times New Roman" w:hAnsi="Times New Roman" w:eastAsia="Times New Roman" w:cs="Times New Roman"/>
-          <w:b w:val="0"/>
-          <w:bCs w:val="0"/>
-          <w:i w:val="0"/>
-          <w:iCs w:val="0"/>
-          <w:caps w:val="0"/>
-          <w:smallCaps w:val="0"/>
-          <w:noProof w:val="0"/>
-          <w:color w:val="1A1A1A"/>
-          <w:sz w:val="28"/>
-          <w:szCs w:val="28"/>
-          <w:lang w:val="ru-RU"/>
-        </w:rPr>
-      </w:pPr>
-      <w:r>
-        <w:rPr>
-          <w:rFonts w:ascii="Times New Roman" w:hAnsi="Times New Roman" w:eastAsia="Times New Roman" w:cs="Times New Roman"/>
-          <w:b w:val="0"/>
-          <w:bCs w:val="0"/>
-          <w:i w:val="0"/>
-          <w:iCs w:val="0"/>
-          <w:caps w:val="0"/>
-          <w:smallCaps w:val="0"/>
-          <w:noProof w:val="0"/>
-          <w:color w:val="1A1A1A"/>
-          <w:sz w:val="28"/>
-          <w:szCs w:val="28"/>
-          <w:lang w:val="ru-RU"/>
-        </w:rPr>
-        <w:t>операции вычисления обратной и транспонированной матрицы,</w:t>
-      </w:r>
-    </w:p>
-    <w:p>
-      <w:pPr>
-        <w:pStyle w:val="ListParagraph"/>
-        <w:numPr>
-          <w:ilvl w:val="0"/>
-          <w:numId w:val="1"/>
-        </w:numPr>
-        <w:spacing w:after="0" w:line="360" w:lineRule="auto"/>
-        <w:ind w:right="-20"/>
-        <w:jc w:val="left"/>
-        <w:rPr>
-          <w:rFonts w:ascii="Times New Roman" w:hAnsi="Times New Roman" w:eastAsia="Times New Roman" w:cs="Times New Roman"/>
-          <w:b w:val="0"/>
-          <w:bCs w:val="0"/>
-          <w:i w:val="0"/>
-          <w:iCs w:val="0"/>
-          <w:caps w:val="0"/>
-          <w:smallCaps w:val="0"/>
-          <w:noProof w:val="0"/>
-          <w:color w:val="1A1A1A"/>
-          <w:sz w:val="28"/>
-          <w:szCs w:val="28"/>
-          <w:lang w:val="ru-RU"/>
-        </w:rPr>
-      </w:pPr>
-      <w:r>
-        <w:rPr>
-          <w:rFonts w:ascii="Times New Roman" w:hAnsi="Times New Roman" w:eastAsia="Times New Roman" w:cs="Times New Roman"/>
-          <w:b w:val="0"/>
-          <w:bCs w:val="0"/>
-          <w:i w:val="0"/>
-          <w:iCs w:val="0"/>
-          <w:caps w:val="0"/>
-          <w:smallCaps w:val="0"/>
-          <w:noProof w:val="0"/>
-          <w:color w:val="1A1A1A"/>
-          <w:sz w:val="28"/>
-          <w:szCs w:val="28"/>
-          <w:lang w:val="ru-RU"/>
-        </w:rPr>
-        <w:t>операцию возведения в степень;</w:t>
-      </w:r>
-    </w:p>
-    <w:p>
-      <w:pPr>
-        <w:pStyle w:val="ListParagraph"/>
-        <w:numPr>
-          <w:ilvl w:val="0"/>
-          <w:numId w:val="1"/>
-        </w:numPr>
-        <w:spacing w:after="0" w:line="360" w:lineRule="auto"/>
-        <w:ind w:right="-20"/>
-        <w:jc w:val="left"/>
-        <w:rPr>
-          <w:rFonts w:ascii="Times New Roman" w:hAnsi="Times New Roman" w:eastAsia="Times New Roman" w:cs="Times New Roman"/>
-          <w:b w:val="0"/>
-          <w:bCs w:val="0"/>
-          <w:i w:val="0"/>
-          <w:iCs w:val="0"/>
-          <w:caps w:val="0"/>
-          <w:smallCaps w:val="0"/>
-          <w:noProof w:val="0"/>
-          <w:color w:val="1A1A1A"/>
-          <w:sz w:val="28"/>
-          <w:szCs w:val="28"/>
-          <w:lang w:val="ru-RU"/>
-        </w:rPr>
-      </w:pPr>
-      <w:r>
-        <w:rPr>
-          <w:rFonts w:ascii="Times New Roman" w:hAnsi="Times New Roman" w:eastAsia="Times New Roman" w:cs="Times New Roman"/>
-          <w:b w:val="0"/>
-          <w:bCs w:val="0"/>
-          <w:i w:val="0"/>
-          <w:iCs w:val="0"/>
-          <w:caps w:val="0"/>
-          <w:smallCaps w:val="0"/>
-          <w:noProof w:val="0"/>
-          <w:color w:val="1A1A1A"/>
-          <w:sz w:val="28"/>
-          <w:szCs w:val="28"/>
-          <w:lang w:val="ru-RU"/>
-        </w:rPr>
-        <w:t>методы вычисления детерминанта и нормы;</w:t>
-      </w:r>
-    </w:p>
-    <w:p>
-      <w:pPr>
-        <w:pStyle w:val="ListParagraph"/>
-        <w:numPr>
-          <w:ilvl w:val="0"/>
-          <w:numId w:val="1"/>
-        </w:numPr>
-        <w:spacing w:after="0" w:line="360" w:lineRule="auto"/>
-        <w:ind w:right="-20"/>
-        <w:jc w:val="left"/>
-        <w:rPr>
-          <w:rFonts w:ascii="Times New Roman" w:hAnsi="Times New Roman" w:eastAsia="Times New Roman" w:cs="Times New Roman"/>
-          <w:b w:val="0"/>
-          <w:bCs w:val="0"/>
-          <w:i w:val="0"/>
-          <w:iCs w:val="0"/>
-          <w:caps w:val="0"/>
-          <w:smallCaps w:val="0"/>
-          <w:noProof w:val="0"/>
-          <w:color w:val="1A1A1A"/>
-          <w:sz w:val="28"/>
-          <w:szCs w:val="28"/>
-          <w:lang w:val="ru-RU"/>
-        </w:rPr>
-      </w:pPr>
-      <w:r>
-        <w:rPr>
-          <w:rFonts w:ascii="Times New Roman" w:hAnsi="Times New Roman" w:eastAsia="Times New Roman" w:cs="Times New Roman"/>
-          <w:b w:val="0"/>
-          <w:bCs w:val="0"/>
-          <w:i w:val="0"/>
-          <w:iCs w:val="0"/>
-          <w:caps w:val="0"/>
-          <w:smallCaps w:val="0"/>
-          <w:noProof w:val="0"/>
-          <w:color w:val="1A1A1A"/>
-          <w:sz w:val="28"/>
-          <w:szCs w:val="28"/>
-          <w:lang w:val="ru-RU"/>
-        </w:rPr>
-        <w:t>методы, реализующие проверку типа матрицы (квадратная,</w:t>
+        <w:spacing w:before="0" w:beforeAutospacing="off" w:after="0" w:afterAutospacing="off"/>
+        <w:jc w:val="both"/>
+        <w:rPr>
+          <w:rFonts w:ascii="system-ui" w:hAnsi="system-ui" w:eastAsia="system-ui" w:cs="system-ui"/>
+          <w:b w:val="0"/>
+          <w:bCs w:val="0"/>
+          <w:i w:val="0"/>
+          <w:iCs w:val="0"/>
+          <w:caps w:val="0"/>
+          <w:smallCaps w:val="0"/>
+          <w:noProof w:val="0"/>
+          <w:color w:val="1F2328"/>
+          <w:sz w:val="24"/>
+          <w:szCs w:val="24"/>
+          <w:lang w:val="ru-RU"/>
+        </w:rPr>
+      </w:pPr>
+      <w:r>
+        <w:rPr>
+          <w:rFonts w:ascii="Menlo" w:hAnsi="Menlo" w:eastAsia="Menlo" w:cs="Menlo"/>
+          <w:b w:val="0"/>
+          <w:bCs w:val="0"/>
+          <w:i w:val="0"/>
+          <w:iCs w:val="0"/>
+          <w:caps w:val="0"/>
+          <w:smallCaps w:val="0"/>
+          <w:noProof w:val="0"/>
+          <w:color w:val="1F2328"/>
+          <w:sz w:val="20"/>
+          <w:szCs w:val="20"/>
+          <w:lang w:val="ru-RU"/>
+        </w:rPr>
+        <w:t>move</w:t>
+      </w:r>
+      <w:r>
+        <w:rPr>
+          <w:rFonts w:ascii="system-ui" w:hAnsi="system-ui" w:eastAsia="system-ui" w:cs="system-ui"/>
+          <w:b w:val="0"/>
+          <w:bCs w:val="0"/>
+          <w:i w:val="0"/>
+          <w:iCs w:val="0"/>
+          <w:caps w:val="0"/>
+          <w:smallCaps w:val="0"/>
+          <w:noProof w:val="0"/>
+          <w:color w:val="1F2328"/>
+          <w:sz w:val="24"/>
+          <w:szCs w:val="24"/>
+          <w:lang w:val="ru-RU"/>
+        </w:rPr>
+        <w:t xml:space="preserve"> - перемещение заданной фигуры</w:t>
       </w:r>
     </w:p>
     <w:p>
       <w:pPr>
         <w:pStyle w:val="a"/>
-        <w:spacing w:after="0" w:line="360" w:lineRule="auto"/>
-        <w:ind w:left="0" w:right="-20"/>
-        <w:jc w:val="left"/>
-        <w:rPr>
-          <w:rFonts w:ascii="Times New Roman" w:hAnsi="Times New Roman" w:eastAsia="Times New Roman" w:cs="Times New Roman"/>
-          <w:b w:val="0"/>
-          <w:bCs w:val="0"/>
-          <w:i w:val="0"/>
-          <w:iCs w:val="0"/>
-          <w:caps w:val="0"/>
-          <w:smallCaps w:val="0"/>
-          <w:noProof w:val="0"/>
-          <w:color w:val="1A1A1A"/>
-          <w:sz w:val="28"/>
-          <w:szCs w:val="28"/>
-          <w:lang w:val="ru-RU"/>
-        </w:rPr>
-      </w:pPr>
-      <w:r>
-        <w:rPr>
-          <w:rFonts w:ascii="Times New Roman" w:hAnsi="Times New Roman" w:eastAsia="Times New Roman" w:cs="Times New Roman"/>
-          <w:b w:val="0"/>
-          <w:bCs w:val="0"/>
-          <w:i w:val="0"/>
-          <w:iCs w:val="0"/>
-          <w:caps w:val="0"/>
-          <w:smallCaps w:val="0"/>
-          <w:noProof w:val="0"/>
-          <w:color w:val="1A1A1A"/>
-          <w:sz w:val="28"/>
-          <w:szCs w:val="28"/>
-          <w:lang w:val="ru-RU"/>
-        </w:rPr>
-        <w:t>диагональная, нулевая, единичная, симметрическая, верхняя треугольная,</w:t>
-      </w:r>
-    </w:p>
-    <w:p>
-      <w:pPr>
-        <w:pStyle w:val="a"/>
-        <w:spacing w:after="0" w:line="360" w:lineRule="auto"/>
-        <w:ind w:left="0" w:right="-20"/>
-        <w:jc w:val="left"/>
-        <w:rPr>
-          <w:rFonts w:ascii="Times New Roman" w:hAnsi="Times New Roman" w:eastAsia="Times New Roman" w:cs="Times New Roman"/>
-          <w:b w:val="0"/>
-          <w:bCs w:val="0"/>
-          <w:i w:val="0"/>
-          <w:iCs w:val="0"/>
-          <w:caps w:val="0"/>
-          <w:smallCaps w:val="0"/>
-          <w:noProof w:val="0"/>
-          <w:color w:val="1A1A1A"/>
-          <w:sz w:val="28"/>
-          <w:szCs w:val="28"/>
-          <w:lang w:val="ru-RU"/>
-        </w:rPr>
-      </w:pPr>
-      <w:r>
-        <w:rPr>
-          <w:rFonts w:ascii="Times New Roman" w:hAnsi="Times New Roman" w:eastAsia="Times New Roman" w:cs="Times New Roman"/>
-          <w:b w:val="0"/>
-          <w:bCs w:val="0"/>
-          <w:i w:val="0"/>
-          <w:iCs w:val="0"/>
-          <w:caps w:val="0"/>
-          <w:smallCaps w:val="0"/>
-          <w:noProof w:val="0"/>
-          <w:color w:val="1A1A1A"/>
-          <w:sz w:val="28"/>
-          <w:szCs w:val="28"/>
-          <w:lang w:val="ru-RU"/>
-        </w:rPr>
-        <w:t>нижняя треугольная);</w:t>
-      </w:r>
-    </w:p>
-    <w:p>
-      <w:pPr>
-        <w:pStyle w:val="ListParagraph"/>
-        <w:numPr>
-          <w:ilvl w:val="0"/>
-          <w:numId w:val="2"/>
-        </w:numPr>
-        <w:spacing w:after="0" w:line="360" w:lineRule="auto"/>
-        <w:ind w:right="-20"/>
-        <w:jc w:val="left"/>
-        <w:rPr>
-          <w:rFonts w:ascii="Times New Roman" w:hAnsi="Times New Roman" w:eastAsia="Times New Roman" w:cs="Times New Roman"/>
-          <w:b w:val="0"/>
-          <w:bCs w:val="0"/>
-          <w:i w:val="0"/>
-          <w:iCs w:val="0"/>
-          <w:caps w:val="0"/>
-          <w:smallCaps w:val="0"/>
-          <w:noProof w:val="0"/>
-          <w:color w:val="1A1A1A"/>
-          <w:sz w:val="28"/>
-          <w:szCs w:val="28"/>
-          <w:lang w:val="ru-RU"/>
-        </w:rPr>
-      </w:pPr>
-      <w:r>
-        <w:rPr>
-          <w:rFonts w:ascii="Times New Roman" w:hAnsi="Times New Roman" w:eastAsia="Times New Roman" w:cs="Times New Roman"/>
-          <w:b w:val="0"/>
-          <w:bCs w:val="0"/>
-          <w:i w:val="0"/>
-          <w:iCs w:val="0"/>
-          <w:caps w:val="0"/>
-          <w:smallCaps w:val="0"/>
-          <w:noProof w:val="0"/>
-          <w:color w:val="1A1A1A"/>
-          <w:sz w:val="28"/>
-          <w:szCs w:val="28"/>
-          <w:lang w:val="ru-RU"/>
-        </w:rPr>
-        <w:t xml:space="preserve"> операции ввода-вывода в стандартные потоки.</w:t>
-      </w:r>
-    </w:p>
-    <w:p>
-      <w:pPr>
-        <w:spacing w:after="0" w:line="360" w:lineRule="auto"/>
+        <w:spacing w:before="0" w:beforeAutospacing="off" w:after="0" w:afterAutospacing="off"/>
+        <w:ind w:left="0"/>
+        <w:jc w:val="both"/>
+        <w:rPr>
+          <w:rFonts w:ascii="system-ui" w:hAnsi="system-ui" w:eastAsia="system-ui" w:cs="system-ui"/>
+          <w:b w:val="0"/>
+          <w:bCs w:val="0"/>
+          <w:i w:val="0"/>
+          <w:iCs w:val="0"/>
+          <w:caps w:val="0"/>
+          <w:smallCaps w:val="0"/>
+          <w:noProof w:val="0"/>
+          <w:color w:val="1F2328"/>
+          <w:sz w:val="24"/>
+          <w:szCs w:val="24"/>
+          <w:lang w:val="ru-RU"/>
+        </w:rPr>
+      </w:pPr>
+    </w:p>
+    <w:p>
+      <w:pPr>
+        <w:shd w:val="clear" w:color="auto" w:fill="FFFFFF" w:themeFill="background1"/>
+        <w:spacing w:before="0" w:beforeAutospacing="off" w:after="0" w:afterAutospacing="off"/>
         <w:ind w:left="-20" w:right="-20"/>
         <w:jc w:val="both"/>
-        <w:rPr>
-          <w:rFonts w:ascii="Times New Roman" w:hAnsi="Times New Roman" w:eastAsia="Times New Roman" w:cs="Times New Roman"/>
-          <w:b w:val="0"/>
-          <w:bCs w:val="0"/>
-          <w:i w:val="0"/>
-          <w:iCs w:val="0"/>
-          <w:caps w:val="0"/>
-          <w:smallCaps w:val="0"/>
-          <w:noProof w:val="0"/>
-          <w:color w:val="1A1A1A"/>
-          <w:sz w:val="28"/>
-          <w:szCs w:val="28"/>
-          <w:lang w:val="ru-RU"/>
-        </w:rPr>
-      </w:pPr>
-      <w:r>
-        <w:rPr>
-          <w:rFonts w:ascii="Times New Roman" w:hAnsi="Times New Roman" w:eastAsia="Times New Roman" w:cs="Times New Roman"/>
-          <w:b w:val="0"/>
-          <w:bCs w:val="0"/>
-          <w:i w:val="0"/>
-          <w:iCs w:val="0"/>
-          <w:caps w:val="0"/>
-          <w:smallCaps w:val="0"/>
-          <w:noProof w:val="0"/>
-          <w:color w:val="1A1A1A"/>
-          <w:sz w:val="28"/>
-          <w:szCs w:val="28"/>
-          <w:lang w:val="ru-RU"/>
-        </w:rPr>
-        <w:t>Написать программу, демонстрирующую работу с этим классом. Программа должна содержать меню, позволяющее осуществить проверку всех методов класса.</w:t>
+      </w:pPr>
+      <w:r>
+        <w:rPr>
+          <w:rFonts w:ascii="system-ui" w:hAnsi="system-ui" w:eastAsia="system-ui" w:cs="system-ui"/>
+          <w:b w:val="0"/>
+          <w:bCs w:val="0"/>
+          <w:i w:val="0"/>
+          <w:iCs w:val="0"/>
+          <w:caps w:val="0"/>
+          <w:smallCaps w:val="0"/>
+          <w:noProof w:val="0"/>
+          <w:color w:val="1F2328"/>
+          <w:sz w:val="24"/>
+          <w:szCs w:val="24"/>
+          <w:lang w:val="ru-RU"/>
+        </w:rPr>
+        <w:t xml:space="preserve">Также должен быть описан класс </w:t>
+      </w:r>
+      <w:r>
+        <w:rPr>
+          <w:rFonts w:ascii="Menlo" w:hAnsi="Menlo" w:eastAsia="Menlo" w:cs="Menlo"/>
+          <w:b w:val="0"/>
+          <w:bCs w:val="0"/>
+          <w:i w:val="0"/>
+          <w:iCs w:val="0"/>
+          <w:caps w:val="0"/>
+          <w:smallCaps w:val="0"/>
+          <w:noProof w:val="0"/>
+          <w:color w:val="1F2328"/>
+          <w:sz w:val="20"/>
+          <w:szCs w:val="20"/>
+          <w:lang w:val="ru-RU"/>
+        </w:rPr>
+        <w:t>Factory</w:t>
+      </w:r>
+      <w:r>
+        <w:rPr>
+          <w:rFonts w:ascii="system-ui" w:hAnsi="system-ui" w:eastAsia="system-ui" w:cs="system-ui"/>
+          <w:b w:val="0"/>
+          <w:bCs w:val="0"/>
+          <w:i w:val="0"/>
+          <w:iCs w:val="0"/>
+          <w:caps w:val="0"/>
+          <w:smallCaps w:val="0"/>
+          <w:noProof w:val="0"/>
+          <w:color w:val="1F2328"/>
+          <w:sz w:val="24"/>
+          <w:szCs w:val="24"/>
+          <w:lang w:val="ru-RU"/>
+        </w:rPr>
+        <w:t>, инкапсулирующий инициализацию различных фигур.</w:t>
       </w:r>
     </w:p>
     <w:p>
@@ -1421,7 +1123,7 @@
         </w:rPr>
         <w:t xml:space="preserve">    </w:t>
       </w:r>
-      <w:hyperlink r:id="Rc3905c788732412d">
+      <w:hyperlink r:id="R1dfdbaf1cd434e63">
         <w:r>
           <w:rPr>
             <w:rStyle w:val="Hyperlink"/>
@@ -1461,7 +1163,7 @@
         </w:rPr>
         <w:t xml:space="preserve">    </w:t>
       </w:r>
-      <w:hyperlink r:id="R8fd59bbfc2284da7">
+      <w:hyperlink r:id="Rb6976a1e38ef4a88">
         <w:r>
           <w:rPr>
             <w:rStyle w:val="Hyperlink"/>
@@ -1477,7 +1179,7 @@
             <w:szCs w:val="28"/>
             <w:lang w:val="ru-RU"/>
           </w:rPr>
-          <w:t>Matrix.h</w:t>
+          <w:t>Polygon.h</w:t>
         </w:r>
         <w:r>
           <w:br/>
@@ -1501,7 +1203,7 @@
         </w:rPr>
         <w:t xml:space="preserve">    </w:t>
       </w:r>
-      <w:hyperlink r:id="R26a8cf245a014187">
+      <w:hyperlink r:id="Rf074defaf4d846e4">
         <w:r>
           <w:rPr>
             <w:rStyle w:val="Hyperlink"/>
@@ -1517,14 +1219,18 @@
             <w:szCs w:val="28"/>
             <w:lang w:val="ru-RU"/>
           </w:rPr>
-          <w:t>Matrix.cpp</w:t>
-        </w:r>
-        <w:r>
-          <w:br/>
+          <w:t>Polygon.cpp</w:t>
         </w:r>
       </w:hyperlink>
-      <w:r>
-        <w:rPr>
+    </w:p>
+    <w:p>
+      <w:pPr>
+        <w:pStyle w:val="a"/>
+        <w:spacing w:after="0" w:line="360" w:lineRule="auto"/>
+        <w:ind w:left="-20" w:right="-20"/>
+        <w:jc w:val="both"/>
+        <w:rPr>
+          <w:rStyle w:val="Hyperlink"/>
           <w:rFonts w:ascii="Times New Roman" w:hAnsi="Times New Roman" w:eastAsia="Times New Roman" w:cs="Times New Roman"/>
           <w:b w:val="0"/>
           <w:bCs w:val="0"/>
@@ -1533,6 +1239,21 @@
           <w:caps w:val="0"/>
           <w:smallCaps w:val="0"/>
           <w:noProof w:val="0"/>
+          <w:sz w:val="28"/>
+          <w:szCs w:val="28"/>
+          <w:lang w:val="ru-RU"/>
+        </w:rPr>
+      </w:pPr>
+      <w:r>
+        <w:rPr>
+          <w:rFonts w:ascii="Times New Roman" w:hAnsi="Times New Roman" w:eastAsia="Times New Roman" w:cs="Times New Roman"/>
+          <w:b w:val="0"/>
+          <w:bCs w:val="0"/>
+          <w:i w:val="0"/>
+          <w:iCs w:val="0"/>
+          <w:caps w:val="0"/>
+          <w:smallCaps w:val="0"/>
+          <w:noProof w:val="0"/>
           <w:color w:val="1A1A1A"/>
           <w:sz w:val="28"/>
           <w:szCs w:val="28"/>
@@ -1541,7 +1262,7 @@
         </w:rPr>
         <w:t xml:space="preserve">    </w:t>
       </w:r>
-      <w:hyperlink r:id="R7d709bf3c2e64ad6">
+      <w:hyperlink r:id="R4e1334caa07849c3">
         <w:r>
           <w:rPr>
             <w:rStyle w:val="Hyperlink"/>
@@ -1557,31 +1278,8 @@
             <w:szCs w:val="28"/>
             <w:lang w:val="ru-RU"/>
           </w:rPr>
-          <w:t>MatrixTest.h</w:t>
+          <w:t>Triangle</w:t>
         </w:r>
-        <w:r>
-          <w:br/>
-        </w:r>
-      </w:hyperlink>
-      <w:r>
-        <w:rPr>
-          <w:rFonts w:ascii="Times New Roman" w:hAnsi="Times New Roman" w:eastAsia="Times New Roman" w:cs="Times New Roman"/>
-          <w:b w:val="0"/>
-          <w:bCs w:val="0"/>
-          <w:i w:val="0"/>
-          <w:iCs w:val="0"/>
-          <w:caps w:val="0"/>
-          <w:smallCaps w:val="0"/>
-          <w:noProof w:val="0"/>
-          <w:color w:val="1A1A1A"/>
-          <w:sz w:val="28"/>
-          <w:szCs w:val="28"/>
-          <w:u w:val="none"/>
-          <w:lang w:val="ru-RU"/>
-        </w:rPr>
-        <w:t xml:space="preserve">    </w:t>
-      </w:r>
-      <w:hyperlink r:id="R4bd825ea6b3a428e">
         <w:r>
           <w:rPr>
             <w:rStyle w:val="Hyperlink"/>
@@ -1597,7 +1295,7 @@
             <w:szCs w:val="28"/>
             <w:lang w:val="ru-RU"/>
           </w:rPr>
-          <w:t>MatrixTest.cpp</w:t>
+          <w:t>.h</w:t>
         </w:r>
       </w:hyperlink>
     </w:p>
@@ -1639,9 +1337,682 @@
           <w:u w:val="none"/>
           <w:lang w:val="ru-RU"/>
         </w:rPr>
+        <w:t xml:space="preserve">    </w:t>
+      </w:r>
+      <w:hyperlink r:id="R4df6ddc786a44d62">
+        <w:r>
+          <w:rPr>
+            <w:rStyle w:val="Hyperlink"/>
+            <w:rFonts w:ascii="Times New Roman" w:hAnsi="Times New Roman" w:eastAsia="Times New Roman" w:cs="Times New Roman"/>
+            <w:b w:val="0"/>
+            <w:bCs w:val="0"/>
+            <w:i w:val="0"/>
+            <w:iCs w:val="0"/>
+            <w:caps w:val="0"/>
+            <w:smallCaps w:val="0"/>
+            <w:noProof w:val="0"/>
+            <w:sz w:val="28"/>
+            <w:szCs w:val="28"/>
+            <w:lang w:val="ru-RU"/>
+          </w:rPr>
+          <w:t>Triangle.cpp</w:t>
+        </w:r>
+      </w:hyperlink>
+    </w:p>
+    <w:p>
+      <w:pPr>
+        <w:pStyle w:val="a"/>
+        <w:spacing w:after="0" w:line="360" w:lineRule="auto"/>
+        <w:ind w:left="-20" w:right="-20"/>
+        <w:jc w:val="both"/>
+        <w:rPr>
+          <w:rStyle w:val="Hyperlink"/>
+          <w:rFonts w:ascii="Times New Roman" w:hAnsi="Times New Roman" w:eastAsia="Times New Roman" w:cs="Times New Roman"/>
+          <w:b w:val="0"/>
+          <w:bCs w:val="0"/>
+          <w:i w:val="0"/>
+          <w:iCs w:val="0"/>
+          <w:caps w:val="0"/>
+          <w:smallCaps w:val="0"/>
+          <w:noProof w:val="0"/>
+          <w:sz w:val="28"/>
+          <w:szCs w:val="28"/>
+          <w:lang w:val="ru-RU"/>
+        </w:rPr>
+      </w:pPr>
+      <w:r>
+        <w:rPr>
+          <w:rFonts w:ascii="Times New Roman" w:hAnsi="Times New Roman" w:eastAsia="Times New Roman" w:cs="Times New Roman"/>
+          <w:b w:val="0"/>
+          <w:bCs w:val="0"/>
+          <w:i w:val="0"/>
+          <w:iCs w:val="0"/>
+          <w:caps w:val="0"/>
+          <w:smallCaps w:val="0"/>
+          <w:noProof w:val="0"/>
+          <w:color w:val="1A1A1A"/>
+          <w:sz w:val="28"/>
+          <w:szCs w:val="28"/>
+          <w:u w:val="none"/>
+          <w:lang w:val="ru-RU"/>
+        </w:rPr>
+        <w:t xml:space="preserve">    </w:t>
+      </w:r>
+      <w:hyperlink r:id="R8adab8837a9b47ae">
+        <w:r>
+          <w:rPr>
+            <w:rStyle w:val="Hyperlink"/>
+            <w:rFonts w:ascii="Times New Roman" w:hAnsi="Times New Roman" w:eastAsia="Times New Roman" w:cs="Times New Roman"/>
+            <w:b w:val="0"/>
+            <w:bCs w:val="0"/>
+            <w:i w:val="0"/>
+            <w:iCs w:val="0"/>
+            <w:caps w:val="0"/>
+            <w:smallCaps w:val="0"/>
+            <w:noProof w:val="0"/>
+            <w:sz w:val="28"/>
+            <w:szCs w:val="28"/>
+            <w:lang w:val="ru-RU"/>
+          </w:rPr>
+          <w:t>Tetragon.h</w:t>
+        </w:r>
+      </w:hyperlink>
+    </w:p>
+    <w:p>
+      <w:pPr>
+        <w:pStyle w:val="a"/>
+        <w:spacing w:after="0" w:line="360" w:lineRule="auto"/>
+        <w:ind w:left="-20" w:right="-20"/>
+        <w:jc w:val="both"/>
+        <w:rPr>
+          <w:rFonts w:ascii="Times New Roman" w:hAnsi="Times New Roman" w:eastAsia="Times New Roman" w:cs="Times New Roman"/>
+          <w:b w:val="0"/>
+          <w:bCs w:val="0"/>
+          <w:i w:val="0"/>
+          <w:iCs w:val="0"/>
+          <w:caps w:val="0"/>
+          <w:smallCaps w:val="0"/>
+          <w:noProof w:val="0"/>
+          <w:color w:val="1A1A1A"/>
+          <w:sz w:val="28"/>
+          <w:szCs w:val="28"/>
+          <w:u w:val="none"/>
+          <w:lang w:val="ru-RU"/>
+        </w:rPr>
+      </w:pPr>
+      <w:r>
+        <w:rPr>
+          <w:rFonts w:ascii="Times New Roman" w:hAnsi="Times New Roman" w:eastAsia="Times New Roman" w:cs="Times New Roman"/>
+          <w:b w:val="0"/>
+          <w:bCs w:val="0"/>
+          <w:i w:val="0"/>
+          <w:iCs w:val="0"/>
+          <w:caps w:val="0"/>
+          <w:smallCaps w:val="0"/>
+          <w:noProof w:val="0"/>
+          <w:color w:val="1A1A1A"/>
+          <w:sz w:val="28"/>
+          <w:szCs w:val="28"/>
+          <w:u w:val="none"/>
+          <w:lang w:val="ru-RU"/>
+        </w:rPr>
+        <w:t xml:space="preserve">    </w:t>
+      </w:r>
+      <w:hyperlink r:id="R10b7d4c4c64449f8">
+        <w:r>
+          <w:rPr>
+            <w:rStyle w:val="Hyperlink"/>
+            <w:rFonts w:ascii="Times New Roman" w:hAnsi="Times New Roman" w:eastAsia="Times New Roman" w:cs="Times New Roman"/>
+            <w:b w:val="0"/>
+            <w:bCs w:val="0"/>
+            <w:i w:val="0"/>
+            <w:iCs w:val="0"/>
+            <w:caps w:val="0"/>
+            <w:smallCaps w:val="0"/>
+            <w:noProof w:val="0"/>
+            <w:sz w:val="28"/>
+            <w:szCs w:val="28"/>
+            <w:lang w:val="ru-RU"/>
+          </w:rPr>
+          <w:t>Tetragon.cpp</w:t>
+        </w:r>
+      </w:hyperlink>
+    </w:p>
+    <w:p>
+      <w:pPr>
+        <w:pStyle w:val="a"/>
+        <w:spacing w:after="0" w:line="360" w:lineRule="auto"/>
+        <w:ind w:left="-20" w:right="-20"/>
+        <w:jc w:val="both"/>
+        <w:rPr>
+          <w:rFonts w:ascii="Times New Roman" w:hAnsi="Times New Roman" w:eastAsia="Times New Roman" w:cs="Times New Roman"/>
+          <w:b w:val="0"/>
+          <w:bCs w:val="0"/>
+          <w:i w:val="0"/>
+          <w:iCs w:val="0"/>
+          <w:caps w:val="0"/>
+          <w:smallCaps w:val="0"/>
+          <w:noProof w:val="0"/>
+          <w:color w:val="1A1A1A"/>
+          <w:sz w:val="28"/>
+          <w:szCs w:val="28"/>
+          <w:u w:val="none"/>
+          <w:lang w:val="ru-RU"/>
+        </w:rPr>
+      </w:pPr>
+      <w:r>
+        <w:rPr>
+          <w:rFonts w:ascii="Times New Roman" w:hAnsi="Times New Roman" w:eastAsia="Times New Roman" w:cs="Times New Roman"/>
+          <w:b w:val="0"/>
+          <w:bCs w:val="0"/>
+          <w:i w:val="0"/>
+          <w:iCs w:val="0"/>
+          <w:caps w:val="0"/>
+          <w:smallCaps w:val="0"/>
+          <w:noProof w:val="0"/>
+          <w:color w:val="1A1A1A"/>
+          <w:sz w:val="28"/>
+          <w:szCs w:val="28"/>
+          <w:u w:val="none"/>
+          <w:lang w:val="ru-RU"/>
+        </w:rPr>
+        <w:t xml:space="preserve">    </w:t>
+      </w:r>
+      <w:hyperlink r:id="R7b6f357b28bb435b">
+        <w:r>
+          <w:rPr>
+            <w:rStyle w:val="Hyperlink"/>
+            <w:rFonts w:ascii="Times New Roman" w:hAnsi="Times New Roman" w:eastAsia="Times New Roman" w:cs="Times New Roman"/>
+            <w:b w:val="0"/>
+            <w:bCs w:val="0"/>
+            <w:i w:val="0"/>
+            <w:iCs w:val="0"/>
+            <w:caps w:val="0"/>
+            <w:smallCaps w:val="0"/>
+            <w:noProof w:val="0"/>
+            <w:sz w:val="28"/>
+            <w:szCs w:val="28"/>
+            <w:lang w:val="ru-RU"/>
+          </w:rPr>
+          <w:t>Factory.h</w:t>
+        </w:r>
+      </w:hyperlink>
+    </w:p>
+    <w:p>
+      <w:pPr>
+        <w:pStyle w:val="a"/>
+        <w:spacing w:after="0" w:line="360" w:lineRule="auto"/>
+        <w:ind w:left="-20" w:right="-20"/>
+        <w:jc w:val="both"/>
+        <w:rPr>
+          <w:rFonts w:ascii="Times New Roman" w:hAnsi="Times New Roman" w:eastAsia="Times New Roman" w:cs="Times New Roman"/>
+          <w:b w:val="0"/>
+          <w:bCs w:val="0"/>
+          <w:i w:val="0"/>
+          <w:iCs w:val="0"/>
+          <w:caps w:val="0"/>
+          <w:smallCaps w:val="0"/>
+          <w:noProof w:val="0"/>
+          <w:color w:val="1A1A1A"/>
+          <w:sz w:val="28"/>
+          <w:szCs w:val="28"/>
+          <w:u w:val="none"/>
+          <w:lang w:val="ru-RU"/>
+        </w:rPr>
+      </w:pPr>
+      <w:r>
+        <w:rPr>
+          <w:rFonts w:ascii="Times New Roman" w:hAnsi="Times New Roman" w:eastAsia="Times New Roman" w:cs="Times New Roman"/>
+          <w:b w:val="0"/>
+          <w:bCs w:val="0"/>
+          <w:i w:val="0"/>
+          <w:iCs w:val="0"/>
+          <w:caps w:val="0"/>
+          <w:smallCaps w:val="0"/>
+          <w:noProof w:val="0"/>
+          <w:color w:val="1A1A1A"/>
+          <w:sz w:val="28"/>
+          <w:szCs w:val="28"/>
+          <w:u w:val="none"/>
+          <w:lang w:val="ru-RU"/>
+        </w:rPr>
+        <w:t xml:space="preserve">    </w:t>
+      </w:r>
+      <w:hyperlink r:id="Ra6a97aae69d441f3">
+        <w:r>
+          <w:rPr>
+            <w:rStyle w:val="Hyperlink"/>
+            <w:rFonts w:ascii="Times New Roman" w:hAnsi="Times New Roman" w:eastAsia="Times New Roman" w:cs="Times New Roman"/>
+            <w:b w:val="0"/>
+            <w:bCs w:val="0"/>
+            <w:i w:val="0"/>
+            <w:iCs w:val="0"/>
+            <w:caps w:val="0"/>
+            <w:smallCaps w:val="0"/>
+            <w:noProof w:val="0"/>
+            <w:sz w:val="28"/>
+            <w:szCs w:val="28"/>
+            <w:lang w:val="ru-RU"/>
+          </w:rPr>
+          <w:t>Factory.cpp</w:t>
+        </w:r>
+      </w:hyperlink>
+    </w:p>
+    <w:p>
+      <w:pPr>
+        <w:pStyle w:val="a"/>
+        <w:spacing w:after="0" w:line="360" w:lineRule="auto"/>
+        <w:ind w:left="-20" w:right="-20"/>
+        <w:jc w:val="both"/>
+        <w:rPr>
+          <w:rStyle w:val="Hyperlink"/>
+          <w:rFonts w:ascii="Times New Roman" w:hAnsi="Times New Roman" w:eastAsia="Times New Roman" w:cs="Times New Roman"/>
+          <w:b w:val="0"/>
+          <w:bCs w:val="0"/>
+          <w:i w:val="0"/>
+          <w:iCs w:val="0"/>
+          <w:caps w:val="0"/>
+          <w:smallCaps w:val="0"/>
+          <w:noProof w:val="0"/>
+          <w:sz w:val="28"/>
+          <w:szCs w:val="28"/>
+          <w:lang w:val="ru-RU"/>
+        </w:rPr>
+      </w:pPr>
+      <w:r>
+        <w:rPr>
+          <w:rFonts w:ascii="Times New Roman" w:hAnsi="Times New Roman" w:eastAsia="Times New Roman" w:cs="Times New Roman"/>
+          <w:b w:val="0"/>
+          <w:bCs w:val="0"/>
+          <w:i w:val="0"/>
+          <w:iCs w:val="0"/>
+          <w:caps w:val="0"/>
+          <w:smallCaps w:val="0"/>
+          <w:noProof w:val="0"/>
+          <w:color w:val="1A1A1A"/>
+          <w:sz w:val="28"/>
+          <w:szCs w:val="28"/>
+          <w:u w:val="none"/>
+          <w:lang w:val="ru-RU"/>
+        </w:rPr>
+        <w:t xml:space="preserve">    </w:t>
+      </w:r>
+      <w:hyperlink r:id="Rbbc864c47b4d4796">
+        <w:r>
+          <w:rPr>
+            <w:rStyle w:val="Hyperlink"/>
+            <w:rFonts w:ascii="Times New Roman" w:hAnsi="Times New Roman" w:eastAsia="Times New Roman" w:cs="Times New Roman"/>
+            <w:b w:val="0"/>
+            <w:bCs w:val="0"/>
+            <w:i w:val="0"/>
+            <w:iCs w:val="0"/>
+            <w:caps w:val="0"/>
+            <w:smallCaps w:val="0"/>
+            <w:noProof w:val="0"/>
+            <w:sz w:val="28"/>
+            <w:szCs w:val="28"/>
+            <w:lang w:val="ru-RU"/>
+          </w:rPr>
+          <w:t>Menu.h</w:t>
+        </w:r>
+      </w:hyperlink>
+    </w:p>
+    <w:p>
+      <w:pPr>
+        <w:pStyle w:val="a"/>
+        <w:spacing w:after="0" w:line="360" w:lineRule="auto"/>
+        <w:ind w:left="-20" w:right="-20"/>
+        <w:jc w:val="both"/>
+        <w:rPr>
+          <w:rFonts w:ascii="Times New Roman" w:hAnsi="Times New Roman" w:eastAsia="Times New Roman" w:cs="Times New Roman"/>
+          <w:b w:val="0"/>
+          <w:bCs w:val="0"/>
+          <w:i w:val="0"/>
+          <w:iCs w:val="0"/>
+          <w:caps w:val="0"/>
+          <w:smallCaps w:val="0"/>
+          <w:noProof w:val="0"/>
+          <w:color w:val="1A1A1A"/>
+          <w:sz w:val="28"/>
+          <w:szCs w:val="28"/>
+          <w:u w:val="none"/>
+          <w:lang w:val="ru-RU"/>
+        </w:rPr>
+      </w:pPr>
+      <w:r>
+        <w:rPr>
+          <w:rFonts w:ascii="Times New Roman" w:hAnsi="Times New Roman" w:eastAsia="Times New Roman" w:cs="Times New Roman"/>
+          <w:b w:val="0"/>
+          <w:bCs w:val="0"/>
+          <w:i w:val="0"/>
+          <w:iCs w:val="0"/>
+          <w:caps w:val="0"/>
+          <w:smallCaps w:val="0"/>
+          <w:noProof w:val="0"/>
+          <w:color w:val="1A1A1A"/>
+          <w:sz w:val="28"/>
+          <w:szCs w:val="28"/>
+          <w:u w:val="none"/>
+          <w:lang w:val="ru-RU"/>
+        </w:rPr>
+        <w:t xml:space="preserve">    </w:t>
+      </w:r>
+      <w:hyperlink r:id="R44b97dc7a0fc4a03">
+        <w:r>
+          <w:rPr>
+            <w:rStyle w:val="Hyperlink"/>
+            <w:rFonts w:ascii="Times New Roman" w:hAnsi="Times New Roman" w:eastAsia="Times New Roman" w:cs="Times New Roman"/>
+            <w:b w:val="0"/>
+            <w:bCs w:val="0"/>
+            <w:i w:val="0"/>
+            <w:iCs w:val="0"/>
+            <w:caps w:val="0"/>
+            <w:smallCaps w:val="0"/>
+            <w:noProof w:val="0"/>
+            <w:sz w:val="28"/>
+            <w:szCs w:val="28"/>
+            <w:lang w:val="ru-RU"/>
+          </w:rPr>
+          <w:t>Menu.cpp</w:t>
+        </w:r>
+      </w:hyperlink>
+    </w:p>
+    <w:p>
+      <w:pPr>
+        <w:pStyle w:val="a"/>
+        <w:spacing w:after="0" w:line="360" w:lineRule="auto"/>
+        <w:ind w:left="-20" w:right="-20"/>
+        <w:jc w:val="both"/>
+        <w:rPr>
+          <w:rStyle w:val="Hyperlink"/>
+          <w:rFonts w:ascii="Times New Roman" w:hAnsi="Times New Roman" w:eastAsia="Times New Roman" w:cs="Times New Roman"/>
+          <w:b w:val="0"/>
+          <w:bCs w:val="0"/>
+          <w:i w:val="0"/>
+          <w:iCs w:val="0"/>
+          <w:caps w:val="0"/>
+          <w:smallCaps w:val="0"/>
+          <w:noProof w:val="0"/>
+          <w:sz w:val="28"/>
+          <w:szCs w:val="28"/>
+          <w:lang w:val="ru-RU"/>
+        </w:rPr>
+      </w:pPr>
+      <w:r>
+        <w:rPr>
+          <w:rFonts w:ascii="Times New Roman" w:hAnsi="Times New Roman" w:eastAsia="Times New Roman" w:cs="Times New Roman"/>
+          <w:b w:val="0"/>
+          <w:bCs w:val="0"/>
+          <w:i w:val="0"/>
+          <w:iCs w:val="0"/>
+          <w:caps w:val="0"/>
+          <w:smallCaps w:val="0"/>
+          <w:noProof w:val="0"/>
+          <w:color w:val="1A1A1A"/>
+          <w:sz w:val="28"/>
+          <w:szCs w:val="28"/>
+          <w:u w:val="none"/>
+          <w:lang w:val="ru-RU"/>
+        </w:rPr>
+        <w:t xml:space="preserve">    </w:t>
+      </w:r>
+      <w:hyperlink r:id="R1311a1ba03474e55">
+        <w:r>
+          <w:rPr>
+            <w:rStyle w:val="Hyperlink"/>
+            <w:rFonts w:ascii="Times New Roman" w:hAnsi="Times New Roman" w:eastAsia="Times New Roman" w:cs="Times New Roman"/>
+            <w:b w:val="0"/>
+            <w:bCs w:val="0"/>
+            <w:i w:val="0"/>
+            <w:iCs w:val="0"/>
+            <w:caps w:val="0"/>
+            <w:smallCaps w:val="0"/>
+            <w:noProof w:val="0"/>
+            <w:sz w:val="28"/>
+            <w:szCs w:val="28"/>
+            <w:lang w:val="ru-RU"/>
+          </w:rPr>
+          <w:t>TestTriangle</w:t>
+        </w:r>
+        <w:r>
+          <w:rPr>
+            <w:rStyle w:val="Hyperlink"/>
+            <w:rFonts w:ascii="Times New Roman" w:hAnsi="Times New Roman" w:eastAsia="Times New Roman" w:cs="Times New Roman"/>
+            <w:b w:val="0"/>
+            <w:bCs w:val="0"/>
+            <w:i w:val="0"/>
+            <w:iCs w:val="0"/>
+            <w:caps w:val="0"/>
+            <w:smallCaps w:val="0"/>
+            <w:noProof w:val="0"/>
+            <w:sz w:val="28"/>
+            <w:szCs w:val="28"/>
+            <w:lang w:val="ru-RU"/>
+          </w:rPr>
+          <w:t>.h</w:t>
+        </w:r>
+      </w:hyperlink>
+    </w:p>
+    <w:p>
+      <w:pPr>
+        <w:pStyle w:val="a"/>
+        <w:spacing w:after="0" w:line="360" w:lineRule="auto"/>
+        <w:ind w:left="-20" w:right="-20"/>
+        <w:jc w:val="both"/>
+        <w:rPr>
+          <w:rFonts w:ascii="Times New Roman" w:hAnsi="Times New Roman" w:eastAsia="Times New Roman" w:cs="Times New Roman"/>
+          <w:b w:val="0"/>
+          <w:bCs w:val="0"/>
+          <w:i w:val="0"/>
+          <w:iCs w:val="0"/>
+          <w:caps w:val="0"/>
+          <w:smallCaps w:val="0"/>
+          <w:noProof w:val="0"/>
+          <w:color w:val="1A1A1A"/>
+          <w:sz w:val="28"/>
+          <w:szCs w:val="28"/>
+          <w:u w:val="none"/>
+          <w:lang w:val="ru-RU"/>
+        </w:rPr>
+      </w:pPr>
+      <w:r>
+        <w:rPr>
+          <w:rFonts w:ascii="Times New Roman" w:hAnsi="Times New Roman" w:eastAsia="Times New Roman" w:cs="Times New Roman"/>
+          <w:b w:val="0"/>
+          <w:bCs w:val="0"/>
+          <w:i w:val="0"/>
+          <w:iCs w:val="0"/>
+          <w:caps w:val="0"/>
+          <w:smallCaps w:val="0"/>
+          <w:noProof w:val="0"/>
+          <w:color w:val="1A1A1A"/>
+          <w:sz w:val="28"/>
+          <w:szCs w:val="28"/>
+          <w:u w:val="none"/>
+          <w:lang w:val="ru-RU"/>
+        </w:rPr>
+        <w:t xml:space="preserve">    </w:t>
+      </w:r>
+      <w:hyperlink r:id="Reb8b4ab571d64858">
+        <w:r>
+          <w:rPr>
+            <w:rStyle w:val="Hyperlink"/>
+            <w:rFonts w:ascii="Times New Roman" w:hAnsi="Times New Roman" w:eastAsia="Times New Roman" w:cs="Times New Roman"/>
+            <w:b w:val="0"/>
+            <w:bCs w:val="0"/>
+            <w:i w:val="0"/>
+            <w:iCs w:val="0"/>
+            <w:caps w:val="0"/>
+            <w:smallCaps w:val="0"/>
+            <w:noProof w:val="0"/>
+            <w:sz w:val="28"/>
+            <w:szCs w:val="28"/>
+            <w:lang w:val="ru-RU"/>
+          </w:rPr>
+          <w:t>TestTriangle.cpp</w:t>
+        </w:r>
+      </w:hyperlink>
+    </w:p>
+    <w:p>
+      <w:pPr>
+        <w:pStyle w:val="a"/>
+        <w:spacing w:after="0" w:line="360" w:lineRule="auto"/>
+        <w:ind w:left="-20" w:right="-20"/>
+        <w:jc w:val="both"/>
+        <w:rPr>
+          <w:rStyle w:val="Hyperlink"/>
+          <w:rFonts w:ascii="Times New Roman" w:hAnsi="Times New Roman" w:eastAsia="Times New Roman" w:cs="Times New Roman"/>
+          <w:b w:val="0"/>
+          <w:bCs w:val="0"/>
+          <w:i w:val="0"/>
+          <w:iCs w:val="0"/>
+          <w:caps w:val="0"/>
+          <w:smallCaps w:val="0"/>
+          <w:noProof w:val="0"/>
+          <w:sz w:val="28"/>
+          <w:szCs w:val="28"/>
+          <w:lang w:val="ru-RU"/>
+        </w:rPr>
+      </w:pPr>
+      <w:r>
+        <w:rPr>
+          <w:rFonts w:ascii="Times New Roman" w:hAnsi="Times New Roman" w:eastAsia="Times New Roman" w:cs="Times New Roman"/>
+          <w:b w:val="0"/>
+          <w:bCs w:val="0"/>
+          <w:i w:val="0"/>
+          <w:iCs w:val="0"/>
+          <w:caps w:val="0"/>
+          <w:smallCaps w:val="0"/>
+          <w:noProof w:val="0"/>
+          <w:color w:val="1A1A1A"/>
+          <w:sz w:val="28"/>
+          <w:szCs w:val="28"/>
+          <w:u w:val="none"/>
+          <w:lang w:val="ru-RU"/>
+        </w:rPr>
+        <w:t xml:space="preserve">    </w:t>
+      </w:r>
+      <w:hyperlink r:id="Rf5a43a5eec7546cf">
+        <w:r>
+          <w:rPr>
+            <w:rStyle w:val="Hyperlink"/>
+            <w:rFonts w:ascii="Times New Roman" w:hAnsi="Times New Roman" w:eastAsia="Times New Roman" w:cs="Times New Roman"/>
+            <w:b w:val="0"/>
+            <w:bCs w:val="0"/>
+            <w:i w:val="0"/>
+            <w:iCs w:val="0"/>
+            <w:caps w:val="0"/>
+            <w:smallCaps w:val="0"/>
+            <w:noProof w:val="0"/>
+            <w:sz w:val="28"/>
+            <w:szCs w:val="28"/>
+            <w:lang w:val="ru-RU"/>
+          </w:rPr>
+          <w:t>TestTetragon.h</w:t>
+        </w:r>
+      </w:hyperlink>
+    </w:p>
+    <w:p>
+      <w:pPr>
+        <w:pStyle w:val="a"/>
+        <w:spacing w:after="0" w:line="360" w:lineRule="auto"/>
+        <w:ind w:left="-20" w:right="-20"/>
+        <w:jc w:val="both"/>
+        <w:rPr>
+          <w:rFonts w:ascii="Times New Roman" w:hAnsi="Times New Roman" w:eastAsia="Times New Roman" w:cs="Times New Roman"/>
+          <w:b w:val="0"/>
+          <w:bCs w:val="0"/>
+          <w:i w:val="0"/>
+          <w:iCs w:val="0"/>
+          <w:caps w:val="0"/>
+          <w:smallCaps w:val="0"/>
+          <w:noProof w:val="0"/>
+          <w:color w:val="1A1A1A"/>
+          <w:sz w:val="28"/>
+          <w:szCs w:val="28"/>
+          <w:u w:val="none"/>
+          <w:lang w:val="ru-RU"/>
+        </w:rPr>
+      </w:pPr>
+      <w:r>
+        <w:rPr>
+          <w:rFonts w:ascii="Times New Roman" w:hAnsi="Times New Roman" w:eastAsia="Times New Roman" w:cs="Times New Roman"/>
+          <w:b w:val="0"/>
+          <w:bCs w:val="0"/>
+          <w:i w:val="0"/>
+          <w:iCs w:val="0"/>
+          <w:caps w:val="0"/>
+          <w:smallCaps w:val="0"/>
+          <w:noProof w:val="0"/>
+          <w:color w:val="1A1A1A"/>
+          <w:sz w:val="28"/>
+          <w:szCs w:val="28"/>
+          <w:u w:val="none"/>
+          <w:lang w:val="ru-RU"/>
+        </w:rPr>
+        <w:t xml:space="preserve">    </w:t>
+      </w:r>
+      <w:hyperlink r:id="Rad45b216ff404f2e">
+        <w:r>
+          <w:rPr>
+            <w:rStyle w:val="Hyperlink"/>
+            <w:rFonts w:ascii="Times New Roman" w:hAnsi="Times New Roman" w:eastAsia="Times New Roman" w:cs="Times New Roman"/>
+            <w:b w:val="0"/>
+            <w:bCs w:val="0"/>
+            <w:i w:val="0"/>
+            <w:iCs w:val="0"/>
+            <w:caps w:val="0"/>
+            <w:smallCaps w:val="0"/>
+            <w:noProof w:val="0"/>
+            <w:sz w:val="28"/>
+            <w:szCs w:val="28"/>
+            <w:lang w:val="ru-RU"/>
+          </w:rPr>
+          <w:t>TestTetragon.cpp</w:t>
+        </w:r>
+      </w:hyperlink>
+    </w:p>
+    <w:p>
+      <w:pPr>
+        <w:pStyle w:val="a"/>
+        <w:spacing w:after="0" w:line="360" w:lineRule="auto"/>
+        <w:ind w:left="-20" w:right="-20"/>
+        <w:jc w:val="both"/>
+        <w:rPr>
+          <w:rFonts w:ascii="Times New Roman" w:hAnsi="Times New Roman" w:eastAsia="Times New Roman" w:cs="Times New Roman"/>
+          <w:b w:val="0"/>
+          <w:bCs w:val="0"/>
+          <w:i w:val="0"/>
+          <w:iCs w:val="0"/>
+          <w:caps w:val="0"/>
+          <w:smallCaps w:val="0"/>
+          <w:noProof w:val="0"/>
+          <w:color w:val="1A1A1A"/>
+          <w:sz w:val="28"/>
+          <w:szCs w:val="28"/>
+          <w:u w:val="none"/>
+          <w:lang w:val="ru-RU"/>
+        </w:rPr>
+      </w:pPr>
+      <w:r>
+        <w:rPr>
+          <w:rFonts w:ascii="Times New Roman" w:hAnsi="Times New Roman" w:eastAsia="Times New Roman" w:cs="Times New Roman"/>
+          <w:b w:val="0"/>
+          <w:bCs w:val="0"/>
+          <w:i w:val="0"/>
+          <w:iCs w:val="0"/>
+          <w:caps w:val="0"/>
+          <w:smallCaps w:val="0"/>
+          <w:noProof w:val="0"/>
+          <w:color w:val="1A1A1A"/>
+          <w:sz w:val="28"/>
+          <w:szCs w:val="28"/>
+          <w:u w:val="none"/>
+          <w:lang w:val="ru-RU"/>
+        </w:rPr>
         <w:t xml:space="preserve">Также приведена </w:t>
       </w:r>
-      <w:hyperlink r:id="Rfbcedc733dfe4ea7">
+      <w:hyperlink r:id="Rffbaa46b805c4fdc">
         <w:r>
           <w:rPr>
             <w:rStyle w:val="Hyperlink"/>
@@ -1682,13 +2053,11 @@
     <w:p>
       <w:pPr>
         <w:pStyle w:val="Стиль1"/>
-        <w:rPr>
-          <w:rFonts w:ascii="Times New Roman" w:hAnsi="Times New Roman" w:eastAsia="Times New Roman" w:cs="Times New Roman"/>
-          <w:i w:val="0"/>
-          <w:iCs w:val="0"/>
-          <w:sz w:val="28"/>
-          <w:szCs w:val="28"/>
-        </w:rPr>
+        <w:suppressLineNumbers w:val="0"/>
+        <w:bidi w:val="0"/>
+        <w:spacing w:before="0" w:beforeAutospacing="off" w:after="0" w:afterAutospacing="off" w:line="259" w:lineRule="auto"/>
+        <w:ind w:left="0" w:right="0" w:firstLine="709"/>
+        <w:jc w:val="both"/>
       </w:pPr>
       <w:r>
         <w:rPr/>
@@ -1696,91 +2065,125 @@
       </w:r>
       <w:r>
         <w:rPr>
-          <w:i w:val="1"/>
-          <w:iCs w:val="1"/>
-        </w:rPr>
-        <w:t>Matrix.h</w:t>
+          <w:rStyle w:val="Стиль2Char"/>
+        </w:rPr>
+        <w:t>Polygon.h</w:t>
       </w:r>
       <w:r>
         <w:rPr/>
-        <w:t xml:space="preserve"> определён класс </w:t>
-      </w:r>
-      <w:r>
-        <w:rPr>
-          <w:i w:val="1"/>
-          <w:iCs w:val="1"/>
-        </w:rPr>
-        <w:t>Matrix</w:t>
+        <w:t xml:space="preserve"> определен класс </w:t>
+      </w:r>
+      <w:r>
+        <w:rPr>
+          <w:rStyle w:val="Стиль2Char"/>
+        </w:rPr>
+        <w:t>Polygon</w:t>
       </w:r>
       <w:r>
         <w:rPr/>
-        <w:t xml:space="preserve">, в файле </w:t>
-      </w:r>
-      <w:r>
-        <w:rPr>
-          <w:i w:val="1"/>
-          <w:iCs w:val="1"/>
-        </w:rPr>
-        <w:t>Matrix.cpp</w:t>
+        <w:t xml:space="preserve">, в фале </w:t>
+      </w:r>
+      <w:r>
+        <w:rPr>
+          <w:rStyle w:val="Стиль2Char"/>
+        </w:rPr>
+        <w:t>Polygon.cpp</w:t>
       </w:r>
       <w:r>
         <w:rPr/>
-        <w:t xml:space="preserve"> приведена реализация класса </w:t>
-      </w:r>
-      <w:r>
-        <w:rPr>
-          <w:i w:val="1"/>
-          <w:iCs w:val="1"/>
-        </w:rPr>
-        <w:t>Matrix</w:t>
+        <w:t xml:space="preserve"> написана реализация этого абстрактного класса. В файлах </w:t>
+      </w:r>
+      <w:r>
+        <w:rPr>
+          <w:rStyle w:val="Стиль2Char"/>
+        </w:rPr>
+        <w:t>Triangle.h</w:t>
       </w:r>
       <w:r>
         <w:rPr/>
-        <w:t xml:space="preserve">. В заголовочном файле </w:t>
-      </w:r>
-      <w:r>
-        <w:rPr>
-          <w:i w:val="1"/>
-          <w:iCs w:val="1"/>
-        </w:rPr>
-        <w:t>MatrixTest.h</w:t>
+        <w:t xml:space="preserve"> и </w:t>
+      </w:r>
+      <w:r>
+        <w:rPr>
+          <w:rStyle w:val="Стиль2Char"/>
+        </w:rPr>
+        <w:t>Tetragon.h</w:t>
       </w:r>
       <w:r>
         <w:rPr/>
-        <w:t xml:space="preserve"> определены функции тестирования, в файле </w:t>
-      </w:r>
-      <w:r>
-        <w:rPr>
-          <w:i w:val="1"/>
-          <w:iCs w:val="1"/>
-        </w:rPr>
-        <w:t>MatrixTest.cpp</w:t>
+        <w:t xml:space="preserve"> соответственно представлены классы </w:t>
+      </w:r>
+      <w:r>
+        <w:rPr>
+          <w:rStyle w:val="Стиль2Char"/>
+        </w:rPr>
+        <w:t>Triangle</w:t>
+      </w:r>
+      <w:r>
+        <w:rPr>
+          <w:rStyle w:val="Стиль2Char"/>
+        </w:rPr>
+        <w:t xml:space="preserve"> </w:t>
       </w:r>
       <w:r>
         <w:rPr/>
-        <w:t xml:space="preserve"> приведены реализации функций тестирования. В файле </w:t>
-      </w:r>
-      <w:r>
-        <w:rPr>
-          <w:i w:val="1"/>
-          <w:iCs w:val="1"/>
-        </w:rPr>
-        <w:t>main.cpp</w:t>
+        <w:t xml:space="preserve">и </w:t>
+      </w:r>
+      <w:r>
+        <w:rPr>
+          <w:rStyle w:val="Стиль2Char"/>
+        </w:rPr>
+        <w:t>Tetragon</w:t>
       </w:r>
       <w:r>
         <w:rPr/>
-        <w:t xml:space="preserve"> реализована функция </w:t>
-      </w:r>
-      <w:r>
-        <w:rPr>
-          <w:i w:val="1"/>
-          <w:iCs w:val="1"/>
-        </w:rPr>
-        <w:t>main</w:t>
+        <w:t xml:space="preserve">. В файлах </w:t>
+      </w:r>
+      <w:r>
+        <w:rPr>
+          <w:rStyle w:val="Стиль2Char"/>
+        </w:rPr>
+        <w:t>Triangle.cpp</w:t>
       </w:r>
       <w:r>
         <w:rPr/>
-        <w:t>, предоставляющая интерфейс к классу и проводящая тестирование кода.</w:t>
+        <w:t xml:space="preserve"> и </w:t>
+      </w:r>
+      <w:r>
+        <w:rPr>
+          <w:rStyle w:val="Стиль2Char"/>
+        </w:rPr>
+        <w:t>Tetragon.cpp</w:t>
+      </w:r>
+      <w:r>
+        <w:rPr/>
+        <w:t xml:space="preserve"> приведены реализации этих классов, с перегрузкой виртуальных методов. Также реализованы класс </w:t>
+      </w:r>
+      <w:r>
+        <w:rPr>
+          <w:rStyle w:val="Стиль2Char"/>
+        </w:rPr>
+        <w:t xml:space="preserve">Factory </w:t>
+      </w:r>
+      <w:r>
+        <w:rPr/>
+        <w:t xml:space="preserve">и </w:t>
+      </w:r>
+      <w:r>
+        <w:rPr>
+          <w:rStyle w:val="Стиль2Char"/>
+        </w:rPr>
+        <w:t>Menu</w:t>
+      </w:r>
+      <w:r>
+        <w:rPr>
+          <w:rStyle w:val="Стиль2Char"/>
+        </w:rPr>
+        <w:t xml:space="preserve"> </w:t>
+      </w:r>
+      <w:r>
+        <w:rPr/>
+        <w:t>для демонстрации работы классов фигур.</w:t>
       </w:r>
     </w:p>
     <w:p>
@@ -1831,11 +2234,21 @@
           <w:b w:val="0"/>
           <w:bCs w:val="0"/>
         </w:rPr>
-        <w:t xml:space="preserve"> </w:t>
-      </w:r>
-      <w:r>
-        <w:rPr/>
-        <w:t>изучил основы объектно-ориентированного программирования, в том числе понятия классов, подклассов и методов. Также реализовал основные принципы этого подхода на практике.</w:t>
+        <w:t xml:space="preserve"> изучил основы объектно-ориентированного программирования, в том числе понятия классов, подклассов, наследования и </w:t>
+      </w:r>
+      <w:r>
+        <w:rPr>
+          <w:b w:val="0"/>
+          <w:bCs w:val="0"/>
+        </w:rPr>
+        <w:t>виртуальных</w:t>
+      </w:r>
+      <w:r>
+        <w:rPr>
+          <w:b w:val="0"/>
+          <w:bCs w:val="0"/>
+        </w:rPr>
+        <w:t xml:space="preserve"> методов. Также реализовал основные принципы этого подхода на практике.</w:t>
       </w:r>
     </w:p>
     <w:sectPr>
@@ -1850,6 +2263,119 @@
 
 <file path=word/numbering.xml><?xml version="1.0" encoding="utf-8"?>
 <w:numbering xmlns:w="http://schemas.openxmlformats.org/wordprocessingml/2006/main">
+  <w:abstractNum xmlns:w="http://schemas.openxmlformats.org/wordprocessingml/2006/main" w:abstractNumId="3">
+    <w:nsid w:val="7d6f4541"/>
+    <w:multiLevelType xmlns:w="http://schemas.openxmlformats.org/wordprocessingml/2006/main" w:val="hybridMultilevel"/>
+    <w:lvl xmlns:w="http://schemas.openxmlformats.org/wordprocessingml/2006/main" w:ilvl="0">
+      <w:start w:val="1"/>
+      <w:numFmt w:val="bullet"/>
+      <w:pStyle w:val="Стиль2"/>
+      <w:lvlText w:val=""/>
+      <w:lvlJc w:val="left"/>
+      <w:pPr>
+        <w:ind w:left="720" w:hanging="360"/>
+      </w:pPr>
+      <w:rPr>
+        <w:rFonts w:hint="default" w:ascii="Symbol" w:hAnsi="Symbol"/>
+      </w:rPr>
+    </w:lvl>
+    <w:lvl xmlns:w="http://schemas.openxmlformats.org/wordprocessingml/2006/main" w:ilvl="1">
+      <w:start w:val="1"/>
+      <w:numFmt w:val="bullet"/>
+      <w:lvlText w:val="o"/>
+      <w:lvlJc w:val="left"/>
+      <w:pPr>
+        <w:ind w:left="1440" w:hanging="360"/>
+      </w:pPr>
+      <w:rPr>
+        <w:rFonts w:hint="default" w:ascii="Courier New" w:hAnsi="Courier New"/>
+      </w:rPr>
+    </w:lvl>
+    <w:lvl xmlns:w="http://schemas.openxmlformats.org/wordprocessingml/2006/main" w:ilvl="2">
+      <w:start w:val="1"/>
+      <w:numFmt w:val="bullet"/>
+      <w:lvlText w:val=""/>
+      <w:lvlJc w:val="left"/>
+      <w:pPr>
+        <w:ind w:left="2160" w:hanging="360"/>
+      </w:pPr>
+      <w:rPr>
+        <w:rFonts w:hint="default" w:ascii="Wingdings" w:hAnsi="Wingdings"/>
+      </w:rPr>
+    </w:lvl>
+    <w:lvl xmlns:w="http://schemas.openxmlformats.org/wordprocessingml/2006/main" w:ilvl="3">
+      <w:start w:val="1"/>
+      <w:numFmt w:val="bullet"/>
+      <w:lvlText w:val=""/>
+      <w:lvlJc w:val="left"/>
+      <w:pPr>
+        <w:ind w:left="2880" w:hanging="360"/>
+      </w:pPr>
+      <w:rPr>
+        <w:rFonts w:hint="default" w:ascii="Symbol" w:hAnsi="Symbol"/>
+      </w:rPr>
+    </w:lvl>
+    <w:lvl xmlns:w="http://schemas.openxmlformats.org/wordprocessingml/2006/main" w:ilvl="4">
+      <w:start w:val="1"/>
+      <w:numFmt w:val="bullet"/>
+      <w:lvlText w:val="o"/>
+      <w:lvlJc w:val="left"/>
+      <w:pPr>
+        <w:ind w:left="3600" w:hanging="360"/>
+      </w:pPr>
+      <w:rPr>
+        <w:rFonts w:hint="default" w:ascii="Courier New" w:hAnsi="Courier New"/>
+      </w:rPr>
+    </w:lvl>
+    <w:lvl xmlns:w="http://schemas.openxmlformats.org/wordprocessingml/2006/main" w:ilvl="5">
+      <w:start w:val="1"/>
+      <w:numFmt w:val="bullet"/>
+      <w:lvlText w:val=""/>
+      <w:lvlJc w:val="left"/>
+      <w:pPr>
+        <w:ind w:left="4320" w:hanging="360"/>
+      </w:pPr>
+      <w:rPr>
+        <w:rFonts w:hint="default" w:ascii="Wingdings" w:hAnsi="Wingdings"/>
+      </w:rPr>
+    </w:lvl>
+    <w:lvl xmlns:w="http://schemas.openxmlformats.org/wordprocessingml/2006/main" w:ilvl="6">
+      <w:start w:val="1"/>
+      <w:numFmt w:val="bullet"/>
+      <w:lvlText w:val=""/>
+      <w:lvlJc w:val="left"/>
+      <w:pPr>
+        <w:ind w:left="5040" w:hanging="360"/>
+      </w:pPr>
+      <w:rPr>
+        <w:rFonts w:hint="default" w:ascii="Symbol" w:hAnsi="Symbol"/>
+      </w:rPr>
+    </w:lvl>
+    <w:lvl xmlns:w="http://schemas.openxmlformats.org/wordprocessingml/2006/main" w:ilvl="7">
+      <w:start w:val="1"/>
+      <w:numFmt w:val="bullet"/>
+      <w:lvlText w:val="o"/>
+      <w:lvlJc w:val="left"/>
+      <w:pPr>
+        <w:ind w:left="5760" w:hanging="360"/>
+      </w:pPr>
+      <w:rPr>
+        <w:rFonts w:hint="default" w:ascii="Courier New" w:hAnsi="Courier New"/>
+      </w:rPr>
+    </w:lvl>
+    <w:lvl xmlns:w="http://schemas.openxmlformats.org/wordprocessingml/2006/main" w:ilvl="8">
+      <w:start w:val="1"/>
+      <w:numFmt w:val="bullet"/>
+      <w:lvlText w:val=""/>
+      <w:lvlJc w:val="left"/>
+      <w:pPr>
+        <w:ind w:left="6480" w:hanging="360"/>
+      </w:pPr>
+      <w:rPr>
+        <w:rFonts w:hint="default" w:ascii="Wingdings" w:hAnsi="Wingdings"/>
+      </w:rPr>
+    </w:lvl>
+  </w:abstractNum>
   <w:abstractNum xmlns:w="http://schemas.openxmlformats.org/wordprocessingml/2006/main" w:abstractNumId="2">
     <w:nsid w:val="5ef9c5fb"/>
     <w:multiLevelType xmlns:w="http://schemas.openxmlformats.org/wordprocessingml/2006/main" w:val="hybridMultilevel"/>
@@ -2074,6 +2600,9 @@
       </w:rPr>
     </w:lvl>
   </w:abstractNum>
+  <w:num w:numId="3">
+    <w:abstractNumId w:val="3"/>
+  </w:num>
   <w:num w:numId="2">
     <w:abstractNumId w:val="2"/>
   </w:num>
@@ -2625,6 +3154,57 @@
       <w:u w:val="single"/>
     </w:rPr>
   </w:style>
+  <w:style w:type="paragraph" w:styleId="Стиль2" w:customStyle="true">
+    <w:name w:val="Стиль2"/>
+    <w:basedOn w:val="a"/>
+    <w:link w:val="Стиль2Char"/>
+    <w:qFormat/>
+    <w:rsid w:val="4E2A696E"/>
+    <w:rPr>
+      <w:rFonts w:ascii="Menlo" w:hAnsi="Menlo" w:eastAsia="Menlo" w:cs="Menlo"/>
+      <w:b w:val="0"/>
+      <w:bCs w:val="0"/>
+      <w:i w:val="0"/>
+      <w:iCs w:val="0"/>
+      <w:caps w:val="0"/>
+      <w:smallCaps w:val="0"/>
+      <w:noProof w:val="0"/>
+      <w:color w:val="1F2328"/>
+      <w:sz w:val="20"/>
+      <w:szCs w:val="20"/>
+      <w:lang w:val="ru-RU"/>
+    </w:rPr>
+    <w:pPr>
+      <w:numPr>
+        <w:ilvl w:val="0"/>
+        <w:numId w:val="3"/>
+      </w:numPr>
+      <w:spacing w:before="0" w:beforeAutospacing="off" w:after="0" w:afterAutospacing="off"/>
+      <w:ind w:left="720"/>
+      <w:contextualSpacing/>
+      <w:jc w:val="both"/>
+    </w:pPr>
+  </w:style>
+  <w:style w:type="character" w:styleId="Стиль2Char" w:customStyle="true">
+    <w:name w:val="Стиль2 Char"/>
+    <w:basedOn w:val="a0"/>
+    <w:link w:val="Стиль2"/>
+    <w:rsid w:val="4E2A696E"/>
+    <w:rPr>
+      <w:rFonts w:ascii="Menlo" w:hAnsi="Menlo" w:eastAsia="Menlo" w:cs="Menlo"/>
+      <w:b w:val="0"/>
+      <w:bCs w:val="0"/>
+      <w:i w:val="0"/>
+      <w:iCs w:val="0"/>
+      <w:caps w:val="0"/>
+      <w:smallCaps w:val="0"/>
+      <w:noProof w:val="0"/>
+      <w:color w:val="1F2328"/>
+      <w:sz w:val="20"/>
+      <w:szCs w:val="20"/>
+      <w:lang w:val="ru-RU"/>
+    </w:rPr>
+  </w:style>
 </w:styles>
 </file>
 

</xml_diff>